<commit_message>
New translations Facilitators guidelines - Surface Tension.docx (Italian)
</commit_message>
<xml_diff>
--- a/facilitation_guides/translation/ita/Facilitators guidelines - Surface Tension.docx
+++ b/facilitation_guides/translation/ita/Facilitators guidelines - Surface Tension.docx
@@ -73,7 +73,7 @@
                 <w:rFonts w:ascii="Calibri" w:hAnsi="Calibri" w:cs="Calibri" w:eastAsia="Calibri"/>
                 <w:highlight w:val="white"/>
               </w:rPr>
-              <w:t xml:space="preserve">Video Title</w:t>
+              <w:t xml:space="preserve">Titolo del Video</w:t>
             </w:r>
           </w:p>
         </w:tc>
@@ -112,7 +112,7 @@
                 <w:color w:val="00000a"/>
                 <w:highlight w:val="white"/>
               </w:rPr>
-              <w:t xml:space="preserve">Surface tension</w:t>
+              <w:t xml:space="preserve">Tensione superficiale</w:t>
             </w:r>
           </w:p>
         </w:tc>
@@ -151,7 +151,7 @@
                 <w:rFonts w:ascii="Calibri" w:hAnsi="Calibri" w:cs="Calibri" w:eastAsia="Calibri"/>
                 <w:highlight w:val="white"/>
               </w:rPr>
-              <w:t>Topic</w:t>
+              <w:t>Argomento</w:t>
             </w:r>
           </w:p>
         </w:tc>
@@ -186,7 +186,7 @@
                 <w:rFonts w:ascii="Calibri" w:hAnsi="Calibri" w:cs="Calibri" w:eastAsia="Calibri"/>
                 <w:highlight w:val="white"/>
               </w:rPr>
-              <w:t>Chemistry</w:t>
+              <w:t>Chimica</w:t>
             </w:r>
           </w:p>
         </w:tc>
@@ -227,7 +227,7 @@
                 <w:color w:val="00000a"/>
                 <w:highlight w:val="white"/>
               </w:rPr>
-              <w:t>Aim(s)</w:t>
+              <w:t>Obiettivo/i</w:t>
             </w:r>
           </w:p>
         </w:tc>
@@ -264,7 +264,7 @@
                 <w:color w:val="00000a"/>
                 <w:highlight w:val="white"/>
               </w:rPr>
-              <w:t xml:space="preserve">Learn the nature of surface tension in water and its modifications with everyday objects.</w:t>
+              <w:t xml:space="preserve">Scoprire la natura della tensione superficiale in acqua e i suoi cambiamenti con oggetti d'uso quotidiano.</w:t>
             </w:r>
           </w:p>
         </w:tc>
@@ -305,7 +305,7 @@
                 <w:color w:val="00000a"/>
                 <w:highlight w:val="white"/>
               </w:rPr>
-              <w:t>Length</w:t>
+              <w:t>Lunghezza</w:t>
             </w:r>
           </w:p>
         </w:tc>
@@ -381,7 +381,7 @@
                 <w:rFonts w:ascii="Calibri" w:hAnsi="Calibri" w:cs="Calibri" w:eastAsia="Calibri"/>
                 <w:highlight w:val="white"/>
               </w:rPr>
-              <w:t xml:space="preserve">Camp Location</w:t>
+              <w:t xml:space="preserve">Posizione del Campo</w:t>
             </w:r>
           </w:p>
         </w:tc>
@@ -451,7 +451,7 @@
                 <w:color w:val="00000a"/>
                 <w:highlight w:val="white"/>
               </w:rPr>
-              <w:t>Facilitators</w:t>
+              <w:t>Facilitatori</w:t>
             </w:r>
           </w:p>
         </w:tc>
@@ -519,7 +519,7 @@
                 <w:rFonts w:ascii="Calibri" w:hAnsi="Calibri" w:cs="Calibri" w:eastAsia="Calibri"/>
                 <w:highlight w:val="white"/>
               </w:rPr>
-              <w:t xml:space="preserve">N. of students</w:t>
+              <w:t xml:space="preserve">N. di studenti</w:t>
             </w:r>
           </w:p>
         </w:tc>
@@ -587,7 +587,7 @@
                 <w:rFonts w:ascii="Calibri" w:hAnsi="Calibri" w:cs="Calibri" w:eastAsia="Calibri"/>
                 <w:highlight w:val="white"/>
               </w:rPr>
-              <w:t>Date</w:t>
+              <w:t>Data</w:t>
             </w:r>
           </w:p>
         </w:tc>
@@ -657,7 +657,7 @@
                 <w:color w:val="00000a"/>
                 <w:highlight w:val="white"/>
               </w:rPr>
-              <w:t>Resources</w:t>
+              <w:t>Risorse</w:t>
             </w:r>
           </w:p>
           <w:p>
@@ -678,7 +678,7 @@
                 <w:color w:val="00000a"/>
                 <w:highlight w:val="white"/>
               </w:rPr>
-              <w:t>needed</w:t>
+              <w:t>necessarie</w:t>
             </w:r>
           </w:p>
         </w:tc>
@@ -715,7 +715,7 @@
                 <w:color w:val="00000a"/>
                 <w:highlight w:val="white"/>
               </w:rPr>
-              <w:t xml:space="preserve">Set for each group of students: a glass or a cup, a plate, one stick, soap, water, coffee, black pepper. Both the plates and the water should be clean.</w:t>
+              <w:t xml:space="preserve">Set per ogni gruppo di studenti: un bicchiere o una tazza, un piatto, un bastone, sapone, acqua, caffè, pepe nero. Sia l'acqua che i piatti dovrebbero esser puliti.</w:t>
             </w:r>
           </w:p>
         </w:tc>
@@ -756,7 +756,7 @@
                 <w:color w:val="00000a"/>
                 <w:highlight w:val="white"/>
               </w:rPr>
-              <w:t>Preparations</w:t>
+              <w:t>Preparazioni</w:t>
             </w:r>
           </w:p>
         </w:tc>
@@ -793,7 +793,7 @@
                 <w:color w:val="00000a"/>
                 <w:highlight w:val="white"/>
               </w:rPr>
-              <w:t>None</w:t>
+              <w:t>Nessuna</w:t>
             </w:r>
           </w:p>
         </w:tc>
@@ -915,7 +915,7 @@
                 <w:color w:val="00000a"/>
                 <w:highlight w:val="white"/>
               </w:rPr>
-              <w:t xml:space="preserve">Video time</w:t>
+              <w:t xml:space="preserve">Tempo del video</w:t>
             </w:r>
           </w:p>
         </w:tc>
@@ -953,7 +953,7 @@
                 <w:color w:val="00000a"/>
                 <w:highlight w:val="white"/>
               </w:rPr>
-              <w:t xml:space="preserve">What facilitator does</w:t>
+              <w:t xml:space="preserve">Cosa fa il facilitatore</w:t>
             </w:r>
           </w:p>
         </w:tc>
@@ -991,7 +991,7 @@
                 <w:color w:val="00000a"/>
                 <w:highlight w:val="white"/>
               </w:rPr>
-              <w:t xml:space="preserve">What learners do</w:t>
+              <w:t xml:space="preserve">Cosa fanno gli studenti</w:t>
             </w:r>
           </w:p>
         </w:tc>
@@ -1028,7 +1028,7 @@
                 <w:color w:val="00000a"/>
                 <w:highlight w:val="white"/>
               </w:rPr>
-              <w:t>Comments</w:t>
+              <w:t>Commenti</w:t>
             </w:r>
           </w:p>
         </w:tc>
@@ -1102,7 +1102,7 @@
                 <w:rFonts w:ascii="Calibri" w:hAnsi="Calibri" w:cs="Calibri" w:eastAsia="Calibri"/>
                 <w:highlight w:val="white"/>
               </w:rPr>
-              <w:t xml:space="preserve">General VMC Video Introduction</w:t>
+              <w:t xml:space="preserve">Introduzione Generale al Video di VMC</w:t>
             </w:r>
           </w:p>
         </w:tc>
@@ -1176,7 +1176,7 @@
                 <w:rFonts w:ascii="Calibri" w:hAnsi="Calibri" w:cs="Calibri" w:eastAsia="Calibri"/>
                 <w:highlight w:val="white"/>
               </w:rPr>
-              <w:t xml:space="preserve">Video Introduction</w:t>
+              <w:t xml:space="preserve">Introduzione al Video</w:t>
             </w:r>
           </w:p>
         </w:tc>
@@ -1250,7 +1250,7 @@
                 <w:rFonts w:ascii="Calibri" w:hAnsi="Calibri" w:cs="Calibri" w:eastAsia="Calibri"/>
                 <w:highlight w:val="white"/>
               </w:rPr>
-              <w:t>Material</w:t>
+              <w:t>Materiale</w:t>
             </w:r>
           </w:p>
         </w:tc>
@@ -1324,7 +1324,7 @@
                 <w:rFonts w:ascii="Calibri" w:hAnsi="Calibri" w:cs="Calibri" w:eastAsia="Calibri"/>
                 <w:highlight w:val="white"/>
               </w:rPr>
-              <w:t xml:space="preserve">Introduction of the first experiment</w:t>
+              <w:t xml:space="preserve">Introduzione al primo esperimento</w:t>
             </w:r>
           </w:p>
         </w:tc>
@@ -1364,11 +1364,11 @@
                 <w:color w:val="00000a"/>
                 <w:highlight w:val="white"/>
               </w:rPr>
-              <w:t xml:space="preserve">VIDEO PAUSE</w:t>
+              <w:t xml:space="preserve">VIDEO IN PAUSA</w:t>
               <w:br w:type="textWrapping"/>
-              <w:t>Experiment:</w:t>
+              <w:t>Esperimento:</w:t>
               <w:br w:type="textWrapping"/>
-              <w:t xml:space="preserve">Filling the glasses with water</w:t>
+              <w:t xml:space="preserve">Riempire i bicchieri d'acqua</w:t>
             </w:r>
           </w:p>
         </w:tc>
@@ -1411,7 +1411,7 @@
                 <w:color w:val="00000a"/>
                 <w:highlight w:val="white"/>
               </w:rPr>
-              <w:t xml:space="preserve">Assist the process, provoke thoughts</w:t>
+              <w:t xml:space="preserve">Assiste il processo, causa pensieri</w:t>
             </w:r>
           </w:p>
         </w:tc>
@@ -1454,7 +1454,7 @@
                 <w:color w:val="00000a"/>
                 <w:highlight w:val="white"/>
               </w:rPr>
-              <w:t xml:space="preserve">Fill the glasses or cups up to the very top</w:t>
+              <w:t xml:space="preserve">Riempiono i bicchieri o le tazze fino in cima</w:t>
             </w:r>
           </w:p>
           <w:p>
@@ -1481,7 +1481,7 @@
                 <w:color w:val="00000a"/>
                 <w:highlight w:val="white"/>
               </w:rPr>
-              <w:t xml:space="preserve">Observe the effects of surface tension (curved water surface). </w:t>
+              <w:t xml:space="preserve">Osservano l'effetto della tensione superficiale (superficie curva dell'acqua). </w:t>
             </w:r>
           </w:p>
           <w:p>
@@ -1508,7 +1508,7 @@
                 <w:color w:val="00000a"/>
                 <w:highlight w:val="white"/>
               </w:rPr>
-              <w:t xml:space="preserve">Discuss with the other learners why does this effect occur and if they have noticed it before in  daily life.</w:t>
+              <w:t xml:space="preserve">Discutono con gli altri studenti perché si verifica quest'effetto e se lo hanno notato prima nella loro vita quotidiana.</w:t>
             </w:r>
           </w:p>
         </w:tc>
@@ -1611,7 +1611,7 @@
                 <w:color w:val="00000a"/>
                 <w:highlight w:val="white"/>
               </w:rPr>
-              <w:t xml:space="preserve">Introduction of the second experiment</w:t>
+              <w:t xml:space="preserve">Introduzione al secondo esperimento</w:t>
             </w:r>
           </w:p>
         </w:tc>
@@ -1651,11 +1651,11 @@
                 <w:color w:val="00000a"/>
                 <w:highlight w:val="white"/>
               </w:rPr>
-              <w:t xml:space="preserve">VIDEO PAUSE</w:t>
+              <w:t xml:space="preserve">VIDEO IN PAUSA</w:t>
               <w:br w:type="textWrapping"/>
-              <w:t>Experiment:</w:t>
+              <w:t>Esperimento:</w:t>
               <w:br w:type="textWrapping"/>
-              <w:t xml:space="preserve">Modifying surface tension</w:t>
+              <w:t xml:space="preserve">Modificare la tensione superficiale</w:t>
             </w:r>
           </w:p>
         </w:tc>
@@ -1698,7 +1698,7 @@
                 <w:color w:val="00000a"/>
                 <w:highlight w:val="white"/>
               </w:rPr>
-              <w:t xml:space="preserve">Assist the process, provoke thoughts</w:t>
+              <w:t xml:space="preserve">Assiste il processo, causa pensieri</w:t>
             </w:r>
           </w:p>
         </w:tc>
@@ -1739,7 +1739,7 @@
                 <w:rFonts w:ascii="Calibri" w:hAnsi="Calibri" w:cs="Calibri" w:eastAsia="Calibri"/>
                 <w:color w:val="0e101a"/>
               </w:rPr>
-              <w:t xml:space="preserve">Put a layer of water on top of the plates</w:t>
+              <w:t xml:space="preserve">Mettono uno strato d'acqua sui piatti</w:t>
             </w:r>
           </w:p>
           <w:p>
@@ -1764,7 +1764,7 @@
                 <w:rFonts w:ascii="Calibri" w:hAnsi="Calibri" w:cs="Calibri" w:eastAsia="Calibri"/>
                 <w:color w:val="0e101a"/>
               </w:rPr>
-              <w:t xml:space="preserve">Pour some black pepper or coffee on top of the water. Observe the uniform distribution of the particles</w:t>
+              <w:t xml:space="preserve">Versano del pepe nero o caffè sull'acqua. Osservano la distribuzione uniforme delle particelle</w:t>
             </w:r>
           </w:p>
           <w:p>
@@ -1789,7 +1789,7 @@
                 <w:rFonts w:ascii="Calibri" w:hAnsi="Calibri" w:cs="Calibri" w:eastAsia="Calibri"/>
                 <w:color w:val="0e101a"/>
               </w:rPr>
-              <w:t xml:space="preserve">Put a drop of soap on the tip of the sticks</w:t>
+              <w:t xml:space="preserve">Versano una goccia di sapone sulla punta dei bastoncini</w:t>
             </w:r>
           </w:p>
           <w:p>
@@ -1814,7 +1814,7 @@
                 <w:rFonts w:ascii="Calibri" w:hAnsi="Calibri" w:cs="Calibri" w:eastAsia="Calibri"/>
                 <w:color w:val="0e101a"/>
               </w:rPr>
-              <w:t xml:space="preserve">Touch the water surface with the stick</w:t>
+              <w:t xml:space="preserve">Toccano la superfici d'acqua con il bastone</w:t>
             </w:r>
           </w:p>
           <w:p>
@@ -1839,7 +1839,7 @@
                 <w:rFonts w:ascii="Calibri" w:hAnsi="Calibri" w:cs="Calibri" w:eastAsia="Calibri"/>
                 <w:color w:val="0e101a"/>
               </w:rPr>
-              <w:t xml:space="preserve">Observe the spreading of the particles, or, generally, the modification of their distribution</w:t>
+              <w:t xml:space="preserve">Osservano la diffusione delle particelle, o, in generale, la modifica della loro distribuzione</w:t>
             </w:r>
           </w:p>
         </w:tc>
@@ -1879,7 +1879,7 @@
                 <w:rFonts w:ascii="Calibri" w:hAnsi="Calibri" w:cs="Calibri" w:eastAsia="Calibri"/>
                 <w:color w:val="0e101a"/>
               </w:rPr>
-              <w:t xml:space="preserve">As coffees are mixtures and their composition can vary, some coffee can react poorly during the experiment.</w:t>
+              <w:t xml:space="preserve">Poiché i caffè sono miscugli e la loro composizione può variare, alcuni caffè potrebbero reagire male durante l'esperimento.</w:t>
             </w:r>
           </w:p>
           <w:p>
@@ -1903,7 +1903,7 @@
                 <w:rFonts w:ascii="Calibri" w:hAnsi="Calibri" w:cs="Calibri" w:eastAsia="Calibri"/>
                 <w:color w:val="0e101a"/>
               </w:rPr>
-              <w:t xml:space="preserve">After the experiment, the distribution of particles cannot be further modified with the same method.</w:t>
+              <w:t xml:space="preserve">Dopo l'esperimento, la distribuzione delle particelle non è ulteriormente modificabile con lo stesso metodo.</w:t>
             </w:r>
           </w:p>
           <w:p>
@@ -1927,7 +1927,7 @@
                 <w:rFonts w:ascii="Calibri" w:hAnsi="Calibri" w:cs="Calibri" w:eastAsia="Calibri"/>
                 <w:color w:val="0e101a"/>
               </w:rPr>
-              <w:t xml:space="preserve">To repeat the experiment, first, clean the plate thoroughly.</w:t>
+              <w:t xml:space="preserve">Per ripetere l'esperimento, pulire prima il piatto in modo accurato.</w:t>
             </w:r>
           </w:p>
           <w:p>
@@ -2015,7 +2015,7 @@
                 <w:color w:val="00000a"/>
                 <w:highlight w:val="white"/>
               </w:rPr>
-              <w:t xml:space="preserve">Invitation to discussion</w:t>
+              <w:t xml:space="preserve">Invito alla discussione</w:t>
             </w:r>
           </w:p>
         </w:tc>
@@ -2055,11 +2055,11 @@
                 <w:color w:val="00000a"/>
                 <w:highlight w:val="white"/>
               </w:rPr>
-              <w:t xml:space="preserve">VIDEO PAUSE</w:t>
+              <w:t xml:space="preserve">VIDEO IN PAUSA</w:t>
               <w:br w:type="textWrapping"/>
-              <w:t>Discussion:</w:t>
+              <w:t>Discussione:</w:t>
               <w:br w:type="textWrapping"/>
-              <w:t xml:space="preserve">Why do the particles spread?</w:t>
+              <w:t xml:space="preserve">Perché le particelle si diffondono?</w:t>
             </w:r>
           </w:p>
         </w:tc>
@@ -2102,7 +2102,7 @@
                 <w:color w:val="00000a"/>
                 <w:highlight w:val="white"/>
               </w:rPr>
-              <w:t xml:space="preserve">Facilitate the discussion: why are the coffee/pepper particles pushed to the plate edge? What is the role of soap?</w:t>
+              <w:t xml:space="preserve">Facilitare la discussione: perché le particelle di caffè/pepe sono spinte al bordo del piatto? Qual è il ruolo del sapone?</w:t>
             </w:r>
           </w:p>
           <w:p>
@@ -2129,7 +2129,7 @@
                 <w:color w:val="00000a"/>
                 <w:highlight w:val="white"/>
               </w:rPr>
-              <w:t xml:space="preserve">Suggestion for discussion: surface tension depends on water surface composition </w:t>
+              <w:t xml:space="preserve">Suggerimenti per la discussione: la tensione superficiale dipende dalla composizione della superficie dell'acqua </w:t>
             </w:r>
           </w:p>
         </w:tc>
@@ -2172,7 +2172,7 @@
                 <w:color w:val="00000a"/>
                 <w:highlight w:val="white"/>
               </w:rPr>
-              <w:t xml:space="preserve">Try out guesses and share ideas </w:t>
+              <w:t xml:space="preserve">Provano a indovinare e condividono le proprie idee </w:t>
             </w:r>
           </w:p>
         </w:tc>
@@ -2212,7 +2212,7 @@
                 <w:rFonts w:ascii="Calibri" w:hAnsi="Calibri" w:cs="Calibri" w:eastAsia="Calibri"/>
                 <w:highlight w:val="white"/>
               </w:rPr>
-              <w:t xml:space="preserve">Note: pepper or coffee are 'spectators' of the transformation, they serve only to visualize the change in surface tension. The transformation depends only on the soap addition to water.</w:t>
+              <w:t xml:space="preserve">Nota: il pepe o il caffè sono 'spettatori' della trasformazione, servono solo per vedere il cambiamento nella tensione superficiale. La trasformazione dipende solo dall'aggiunta di sapone all'acqua.</w:t>
             </w:r>
           </w:p>
           <w:p>
@@ -2248,7 +2248,7 @@
                 <w:rFonts w:ascii="Calibri" w:hAnsi="Calibri" w:cs="Calibri" w:eastAsia="Calibri"/>
                 <w:highlight w:val="white"/>
               </w:rPr>
-              <w:t xml:space="preserve">Important message to deliver: the composition of substances can affect the appearance and properties of objects. The change in composition can manifest itself as a change in the object appearance</w:t>
+              <w:t xml:space="preserve">Importante messaggio da trasmettere: la composizione delle sostanze può influenzare l'aspetto e le proprietà degli oggetti. Il cambiamento della composizione può manifestarsi nell'aspetto dell'oggetto</w:t>
             </w:r>
           </w:p>
         </w:tc>
@@ -2323,7 +2323,7 @@
                 <w:rFonts w:ascii="Calibri" w:hAnsi="Calibri" w:cs="Calibri" w:eastAsia="Calibri"/>
                 <w:color w:val="00000a"/>
               </w:rPr>
-              <w:t xml:space="preserve">Experiment solution (part 1)</w:t>
+              <w:t xml:space="preserve">Soluzione all'esperimento (parte 1)</w:t>
             </w:r>
           </w:p>
         </w:tc>
@@ -2400,7 +2400,7 @@
                 <w:color w:val="00000a"/>
                 <w:highlight w:val="white"/>
               </w:rPr>
-              <w:t xml:space="preserve">Invitation to discussion</w:t>
+              <w:t xml:space="preserve">Invito alla discussione</w:t>
             </w:r>
           </w:p>
         </w:tc>
@@ -2440,11 +2440,11 @@
                 <w:color w:val="00000a"/>
                 <w:highlight w:val="white"/>
               </w:rPr>
-              <w:t xml:space="preserve">VIDEO PAUSE</w:t>
+              <w:t xml:space="preserve">VIDEO IN PAUSA</w:t>
               <w:br w:type="textWrapping"/>
-              <w:t>Discussion:</w:t>
+              <w:t>Discussione:</w:t>
               <w:br w:type="textWrapping"/>
-              <w:t xml:space="preserve">Where does the soap go?</w:t>
+              <w:t xml:space="preserve">Dove finisce il sapone?</w:t>
             </w:r>
           </w:p>
         </w:tc>
@@ -2486,7 +2486,7 @@
                 <w:color w:val="00000a"/>
                 <w:highlight w:val="white"/>
               </w:rPr>
-              <w:t xml:space="preserve">Facilitate the discussion</w:t>
+              <w:t xml:space="preserve">Facilita la discussione</w:t>
             </w:r>
           </w:p>
           <w:p>
@@ -2513,7 +2513,7 @@
                 <w:color w:val="00000a"/>
                 <w:highlight w:val="white"/>
               </w:rPr>
-              <w:t xml:space="preserve">Suggestion for discussion: surface tension is a surface property</w:t>
+              <w:t xml:space="preserve">Suggerimento per la discussione: la tensione superficiale è una proprietà della superficie</w:t>
             </w:r>
           </w:p>
         </w:tc>
@@ -2556,7 +2556,7 @@
                 <w:color w:val="00000a"/>
                 <w:highlight w:val="white"/>
               </w:rPr>
-              <w:t xml:space="preserve">Try out guesses and share ideas </w:t>
+              <w:t xml:space="preserve">Provano a indovinare e condividono le proprie idee </w:t>
             </w:r>
           </w:p>
         </w:tc>
@@ -2597,7 +2597,7 @@
                 <w:rFonts w:ascii="Calibri" w:hAnsi="Calibri" w:cs="Calibri" w:eastAsia="Calibri"/>
                 <w:highlight w:val="white"/>
               </w:rPr>
-              <w:t xml:space="preserve">Because of their chemical nature, some substances tend to concentrate in specific regions, while some others simply spread randomly</w:t>
+              <w:t xml:space="preserve">A causa della loro natura chimica, alcune sostanze tendono a concentrarsi in regioni specifiche, mentre alcune altre, semplicemente, si diffondono casualmente</w:t>
             </w:r>
           </w:p>
         </w:tc>
@@ -2674,7 +2674,7 @@
                 <w:color w:val="00000a"/>
                 <w:highlight w:val="white"/>
               </w:rPr>
-              <w:t xml:space="preserve">Experiment solution (part 2)</w:t>
+              <w:t xml:space="preserve">Soluzione all'esperimento (parte 2)</w:t>
             </w:r>
           </w:p>
         </w:tc>
@@ -2749,7 +2749,7 @@
                 <w:rFonts w:ascii="Calibri" w:hAnsi="Calibri" w:cs="Calibri" w:eastAsia="Calibri"/>
                 <w:color w:val="00000a"/>
               </w:rPr>
-              <w:t>Conclusion</w:t>
+              <w:t>Conclusione</w:t>
             </w:r>
           </w:p>
         </w:tc>

</xml_diff>